<commit_message>
Pushing Lab Task 8 9 and 18 to remote repository
</commit_message>
<xml_diff>
--- a/Lab_Task_3/Lab_3.docx
+++ b/Lab_Task_3/Lab_3.docx
@@ -664,13 +664,8 @@
               </w:rPr>
               <w:t>3</w:t>
             </w:r>
-            <w:r>
-              <w:rPr>
-                <w:b/>
-                <w:sz w:val="32"/>
-              </w:rPr>
-              <w:t xml:space="preserve"> and 4</w:t>
-            </w:r>
+            <w:bookmarkStart w:id="0" w:name="_GoBack"/>
+            <w:bookmarkEnd w:id="0"/>
           </w:p>
         </w:tc>
       </w:tr>
@@ -2150,7 +2145,7 @@
           <w:rFonts w:eastAsia="Times New Roman"/>
         </w:rPr>
       </w:pPr>
-      <w:bookmarkStart w:id="0" w:name="_Toc198073121"/>
+      <w:bookmarkStart w:id="1" w:name="_Toc198073121"/>
       <w:r>
         <w:rPr>
           <w:rFonts w:eastAsia="Times New Roman"/>
@@ -2158,7 +2153,7 @@
         <w:lastRenderedPageBreak/>
         <w:t>Task NO 4</w:t>
       </w:r>
-      <w:bookmarkEnd w:id="0"/>
+      <w:bookmarkEnd w:id="1"/>
     </w:p>
     <w:p>
       <w:pPr>
@@ -2171,7 +2166,7 @@
           <w:sz w:val="27"/>
         </w:rPr>
       </w:pPr>
-      <w:bookmarkStart w:id="1" w:name="_Toc198073122"/>
+      <w:bookmarkStart w:id="2" w:name="_Toc198073122"/>
       <w:r>
         <w:rPr>
           <w:rStyle w:val="Strong"/>
@@ -2180,7 +2175,7 @@
         </w:rPr>
         <w:t>What is a Virtual Machine (VM)?</w:t>
       </w:r>
-      <w:bookmarkEnd w:id="1"/>
+      <w:bookmarkEnd w:id="2"/>
     </w:p>
     <w:p>
       <w:pPr>
@@ -2238,7 +2233,7 @@
       <w:pPr>
         <w:pStyle w:val="Heading3"/>
       </w:pPr>
-      <w:bookmarkStart w:id="2" w:name="_Toc198073123"/>
+      <w:bookmarkStart w:id="3" w:name="_Toc198073123"/>
       <w:r>
         <w:rPr>
           <w:rStyle w:val="Strong"/>
@@ -2247,7 +2242,7 @@
         </w:rPr>
         <w:t>Why Use a VM?</w:t>
       </w:r>
-      <w:bookmarkEnd w:id="2"/>
+      <w:bookmarkEnd w:id="3"/>
     </w:p>
     <w:p>
       <w:pPr>
@@ -2301,7 +2296,7 @@
       <w:pPr>
         <w:pStyle w:val="Heading3"/>
       </w:pPr>
-      <w:bookmarkStart w:id="3" w:name="_Toc198073124"/>
+      <w:bookmarkStart w:id="4" w:name="_Toc198073124"/>
       <w:r>
         <w:rPr>
           <w:rStyle w:val="Strong"/>
@@ -2310,7 +2305,7 @@
         </w:rPr>
         <w:t>Example:</w:t>
       </w:r>
-      <w:bookmarkEnd w:id="3"/>
+      <w:bookmarkEnd w:id="4"/>
     </w:p>
     <w:p>
       <w:pPr>
@@ -2331,7 +2326,7 @@
           <w:sz w:val="27"/>
         </w:rPr>
       </w:pPr>
-      <w:bookmarkStart w:id="4" w:name="_Toc198073125"/>
+      <w:bookmarkStart w:id="5" w:name="_Toc198073125"/>
       <w:r>
         <w:rPr>
           <w:rStyle w:val="Strong"/>
@@ -2340,7 +2335,7 @@
         </w:rPr>
         <w:t>What is a Linux-Based Operating System?</w:t>
       </w:r>
-      <w:bookmarkEnd w:id="4"/>
+      <w:bookmarkEnd w:id="5"/>
     </w:p>
     <w:p>
       <w:pPr>
@@ -2372,7 +2367,7 @@
       <w:pPr>
         <w:pStyle w:val="Heading3"/>
       </w:pPr>
-      <w:bookmarkStart w:id="5" w:name="_Toc198073126"/>
+      <w:bookmarkStart w:id="6" w:name="_Toc198073126"/>
       <w:r>
         <w:rPr>
           <w:rStyle w:val="Strong"/>
@@ -2381,7 +2376,7 @@
         </w:rPr>
         <w:t>Key Features:</w:t>
       </w:r>
-      <w:bookmarkEnd w:id="5"/>
+      <w:bookmarkEnd w:id="6"/>
     </w:p>
     <w:p>
       <w:pPr>
@@ -2464,7 +2459,7 @@
       <w:pPr>
         <w:pStyle w:val="Heading3"/>
       </w:pPr>
-      <w:bookmarkStart w:id="6" w:name="_Toc198073127"/>
+      <w:bookmarkStart w:id="7" w:name="_Toc198073127"/>
       <w:r>
         <w:rPr>
           <w:rStyle w:val="Strong"/>
@@ -2473,7 +2468,7 @@
         </w:rPr>
         <w:t>Common Uses:</w:t>
       </w:r>
-      <w:bookmarkEnd w:id="6"/>
+      <w:bookmarkEnd w:id="7"/>
     </w:p>
     <w:p>
       <w:pPr>
@@ -2536,12 +2531,12 @@
           <w:numId w:val="4"/>
         </w:numPr>
       </w:pPr>
-      <w:bookmarkStart w:id="7" w:name="_Toc198073128"/>
+      <w:bookmarkStart w:id="8" w:name="_Toc198073128"/>
       <w:r>
         <w:lastRenderedPageBreak/>
         <w:t>Draw a UNIX System Architecture.</w:t>
       </w:r>
-      <w:bookmarkEnd w:id="7"/>
+      <w:bookmarkEnd w:id="8"/>
     </w:p>
     <w:p/>
     <w:p>
@@ -2568,7 +2563,7 @@
           <w:sz w:val="27"/>
         </w:rPr>
       </w:pPr>
-      <w:bookmarkStart w:id="8" w:name="_Toc198073129"/>
+      <w:bookmarkStart w:id="9" w:name="_Toc198073129"/>
       <w:r>
         <w:t xml:space="preserve">1. </w:t>
       </w:r>
@@ -2580,7 +2575,7 @@
         </w:rPr>
         <w:t>User Interface</w:t>
       </w:r>
-      <w:bookmarkEnd w:id="8"/>
+      <w:bookmarkEnd w:id="9"/>
     </w:p>
     <w:p>
       <w:pPr>
@@ -2631,7 +2626,7 @@
       <w:pPr>
         <w:pStyle w:val="Heading3"/>
       </w:pPr>
-      <w:bookmarkStart w:id="9" w:name="_Toc198073130"/>
+      <w:bookmarkStart w:id="10" w:name="_Toc198073130"/>
       <w:r>
         <w:t xml:space="preserve">2. </w:t>
       </w:r>
@@ -2643,7 +2638,7 @@
         </w:rPr>
         <w:t>System Utilities</w:t>
       </w:r>
-      <w:bookmarkEnd w:id="9"/>
+      <w:bookmarkEnd w:id="10"/>
     </w:p>
     <w:p>
       <w:pPr>
@@ -2715,7 +2710,7 @@
       <w:pPr>
         <w:pStyle w:val="Heading3"/>
       </w:pPr>
-      <w:bookmarkStart w:id="10" w:name="_Toc198073131"/>
+      <w:bookmarkStart w:id="11" w:name="_Toc198073131"/>
       <w:r>
         <w:t xml:space="preserve">3. </w:t>
       </w:r>
@@ -2727,7 +2722,7 @@
         </w:rPr>
         <w:t>System Call Interface</w:t>
       </w:r>
-      <w:bookmarkEnd w:id="10"/>
+      <w:bookmarkEnd w:id="11"/>
     </w:p>
     <w:p>
       <w:pPr>
@@ -2809,7 +2804,7 @@
       <w:pPr>
         <w:pStyle w:val="Heading3"/>
       </w:pPr>
-      <w:bookmarkStart w:id="11" w:name="_Toc198073132"/>
+      <w:bookmarkStart w:id="12" w:name="_Toc198073132"/>
       <w:r>
         <w:t xml:space="preserve">4. </w:t>
       </w:r>
@@ -2821,7 +2816,7 @@
         </w:rPr>
         <w:t>Kernel</w:t>
       </w:r>
-      <w:bookmarkEnd w:id="11"/>
+      <w:bookmarkEnd w:id="12"/>
     </w:p>
     <w:p>
       <w:pPr>
@@ -2939,7 +2934,7 @@
       <w:pPr>
         <w:pStyle w:val="Heading3"/>
       </w:pPr>
-      <w:bookmarkStart w:id="12" w:name="_Toc198073133"/>
+      <w:bookmarkStart w:id="13" w:name="_Toc198073133"/>
       <w:r>
         <w:t xml:space="preserve">5. </w:t>
       </w:r>
@@ -2951,7 +2946,7 @@
         </w:rPr>
         <w:t>Hardware</w:t>
       </w:r>
-      <w:bookmarkEnd w:id="12"/>
+      <w:bookmarkEnd w:id="13"/>
     </w:p>
     <w:p>
       <w:pPr>
@@ -3064,14 +3059,36 @@
       <w:r>
         <w:t xml:space="preserve">Figure </w:t>
       </w:r>
-      <w:fldSimple w:instr=" SEQ Figure \* ARABIC ">
-        <w:r>
-          <w:rPr>
-            <w:noProof/>
-          </w:rPr>
-          <w:t>1</w:t>
-        </w:r>
-      </w:fldSimple>
+      <w:r>
+        <w:rPr>
+          <w:noProof/>
+        </w:rPr>
+        <w:fldChar w:fldCharType="begin"/>
+      </w:r>
+      <w:r>
+        <w:rPr>
+          <w:noProof/>
+        </w:rPr>
+        <w:instrText xml:space="preserve"> SEQ Figure \* ARABIC </w:instrText>
+      </w:r>
+      <w:r>
+        <w:rPr>
+          <w:noProof/>
+        </w:rPr>
+        <w:fldChar w:fldCharType="separate"/>
+      </w:r>
+      <w:r>
+        <w:rPr>
+          <w:noProof/>
+        </w:rPr>
+        <w:t>1</w:t>
+      </w:r>
+      <w:r>
+        <w:rPr>
+          <w:noProof/>
+        </w:rPr>
+        <w:fldChar w:fldCharType="end"/>
+      </w:r>
       <w:r>
         <w:t>: UNIC Architecture</w:t>
       </w:r>
@@ -3088,11 +3105,11 @@
           <w:numId w:val="4"/>
         </w:numPr>
       </w:pPr>
-      <w:bookmarkStart w:id="13" w:name="_Toc198073134"/>
+      <w:bookmarkStart w:id="14" w:name="_Toc198073134"/>
       <w:r>
         <w:t>What is the difference between Ubuntu and Linux?</w:t>
       </w:r>
-      <w:bookmarkEnd w:id="13"/>
+      <w:bookmarkEnd w:id="14"/>
     </w:p>
     <w:p/>
     <w:tbl>
@@ -3863,23 +3880,7 @@
                 <w:rFonts w:eastAsia="Times New Roman" w:cs="Times New Roman"/>
                 <w:szCs w:val="24"/>
               </w:rPr>
-              <w:t xml:space="preserve">Basis for distros like Red Hat, Ubuntu, </w:t>
-            </w:r>
-            <w:proofErr w:type="spellStart"/>
-            <w:r>
-              <w:rPr>
-                <w:rFonts w:eastAsia="Times New Roman" w:cs="Times New Roman"/>
-                <w:szCs w:val="24"/>
-              </w:rPr>
-              <w:t>Debian</w:t>
-            </w:r>
-            <w:proofErr w:type="spellEnd"/>
-            <w:r>
-              <w:rPr>
-                <w:rFonts w:eastAsia="Times New Roman" w:cs="Times New Roman"/>
-                <w:szCs w:val="24"/>
-              </w:rPr>
-              <w:t>, Fedora, Arch, etc.</w:t>
+              <w:t>Basis for distros like Red Hat, Ubuntu, Debian, Fedora, Arch, etc.</w:t>
             </w:r>
           </w:p>
         </w:tc>
@@ -4210,11 +4211,11 @@
           <w:numId w:val="4"/>
         </w:numPr>
       </w:pPr>
-      <w:bookmarkStart w:id="14" w:name="_Toc198073135"/>
+      <w:bookmarkStart w:id="15" w:name="_Toc198073135"/>
       <w:r>
         <w:t>What is the difference between Kali Linux and Linux?</w:t>
       </w:r>
-      <w:bookmarkEnd w:id="14"/>
+      <w:bookmarkEnd w:id="15"/>
     </w:p>
     <w:p/>
     <w:tbl>
@@ -5222,11 +5223,11 @@
           <w:numId w:val="4"/>
         </w:numPr>
       </w:pPr>
-      <w:bookmarkStart w:id="15" w:name="_Toc198073136"/>
+      <w:bookmarkStart w:id="16" w:name="_Toc198073136"/>
       <w:r>
         <w:t>What is the difference between Kali Linux and Ubuntu?</w:t>
       </w:r>
-      <w:bookmarkEnd w:id="15"/>
+      <w:bookmarkEnd w:id="16"/>
     </w:p>
     <w:p/>
     <w:tbl>
@@ -6357,11 +6358,11 @@
           <w:numId w:val="4"/>
         </w:numPr>
       </w:pPr>
-      <w:bookmarkStart w:id="16" w:name="_Toc198073137"/>
+      <w:bookmarkStart w:id="17" w:name="_Toc198073137"/>
       <w:r>
         <w:t>Which one is best for deployment: Linux, Ubuntu, or Kali Linux?</w:t>
       </w:r>
-      <w:bookmarkEnd w:id="16"/>
+      <w:bookmarkEnd w:id="17"/>
     </w:p>
     <w:p/>
     <w:tbl>
@@ -6703,10 +6704,7 @@
         </w:tc>
       </w:tr>
     </w:tbl>
-    <w:p>
-      <w:bookmarkStart w:id="17" w:name="_GoBack"/>
-      <w:bookmarkEnd w:id="17"/>
-    </w:p>
+    <w:p/>
     <w:sectPr>
       <w:headerReference w:type="default" r:id="rId10"/>
       <w:footerReference w:type="default" r:id="rId11"/>
@@ -9649,7 +9647,7 @@
 </file>
 
 <file path=customXml/itemProps1.xml><?xml version="1.0" encoding="utf-8"?>
-<ds:datastoreItem xmlns:ds="http://schemas.openxmlformats.org/officeDocument/2006/customXml" ds:itemID="{5681C7BD-44FF-4F4B-8C8A-DB94304C9526}">
+<ds:datastoreItem xmlns:ds="http://schemas.openxmlformats.org/officeDocument/2006/customXml" ds:itemID="{B961C8C6-9A19-4962-8C2E-CE8F12A0B117}">
   <ds:schemaRefs>
     <ds:schemaRef ds:uri="http://schemas.openxmlformats.org/officeDocument/2006/bibliography"/>
   </ds:schemaRefs>

</xml_diff>